<commit_message>
Modified gui users guide for timers
</commit_message>
<xml_diff>
--- a/docs/GUIUsersGuide.docx
+++ b/docs/GUIUsersGuide.docx
@@ -1,6 +1,6 @@
 
 <file path=word/document.xml><?xml version="1.0" encoding="utf-8"?>
-<w:document xmlns:wpc="http://schemas.microsoft.com/office/word/2010/wordprocessingCanvas" xmlns:cx="http://schemas.microsoft.com/office/drawing/2014/chartex" xmlns:cx1="http://schemas.microsoft.com/office/drawing/2015/9/8/chartex" xmlns:cx2="http://schemas.microsoft.com/office/drawing/2015/10/21/chartex" xmlns:cx3="http://schemas.microsoft.com/office/drawing/2016/5/9/chartex" xmlns:cx4="http://schemas.microsoft.com/office/drawing/2016/5/10/chartex" xmlns:cx5="http://schemas.microsoft.com/office/drawing/2016/5/11/chartex" xmlns:cx6="http://schemas.microsoft.com/office/drawing/2016/5/12/chartex" xmlns:cx7="http://schemas.microsoft.com/office/drawing/2016/5/13/chartex" xmlns:cx8="http://schemas.microsoft.com/office/drawing/2016/5/14/chartex" xmlns:mc="http://schemas.openxmlformats.org/markup-compatibility/2006" xmlns:aink="http://schemas.microsoft.com/office/drawing/2016/ink" xmlns:am3d="http://schemas.microsoft.com/office/drawing/2017/model3d" xmlns:o="urn:schemas-microsoft-com:office:office" xmlns:r="http://schemas.openxmlformats.org/officeDocument/2006/relationships" xmlns:m="http://schemas.openxmlformats.org/officeDocument/2006/math" xmlns:v="urn:schemas-microsoft-com:vml" xmlns:wp14="http://schemas.microsoft.com/office/word/2010/wordprocessingDrawing" xmlns:wp="http://schemas.openxmlformats.org/drawingml/2006/wordprocessingDrawing" xmlns:w10="urn:schemas-microsoft-com:office:word" xmlns:w="http://schemas.openxmlformats.org/wordprocessingml/2006/main" xmlns:w14="http://schemas.microsoft.com/office/word/2010/wordml" xmlns:w15="http://schemas.microsoft.com/office/word/2012/wordml" xmlns:w16cid="http://schemas.microsoft.com/office/word/2016/wordml/cid" xmlns:w16se="http://schemas.microsoft.com/office/word/2015/wordml/symex" xmlns:wpg="http://schemas.microsoft.com/office/word/2010/wordprocessingGroup" xmlns:wpi="http://schemas.microsoft.com/office/word/2010/wordprocessingInk" xmlns:wne="http://schemas.microsoft.com/office/word/2006/wordml" xmlns:wps="http://schemas.microsoft.com/office/word/2010/wordprocessingShape" mc:Ignorable="w14 w15 w16se w16cid wp14">
+<w:document xmlns:wpc="http://schemas.microsoft.com/office/word/2010/wordprocessingCanvas" xmlns:cx="http://schemas.microsoft.com/office/drawing/2014/chartex" xmlns:cx1="http://schemas.microsoft.com/office/drawing/2015/9/8/chartex" xmlns:mc="http://schemas.openxmlformats.org/markup-compatibility/2006" xmlns:o="urn:schemas-microsoft-com:office:office" xmlns:r="http://schemas.openxmlformats.org/officeDocument/2006/relationships" xmlns:m="http://schemas.openxmlformats.org/officeDocument/2006/math" xmlns:v="urn:schemas-microsoft-com:vml" xmlns:wp14="http://schemas.microsoft.com/office/word/2010/wordprocessingDrawing" xmlns:wp="http://schemas.openxmlformats.org/drawingml/2006/wordprocessingDrawing" xmlns:w10="urn:schemas-microsoft-com:office:word" xmlns:w="http://schemas.openxmlformats.org/wordprocessingml/2006/main" xmlns:w14="http://schemas.microsoft.com/office/word/2010/wordml" xmlns:w15="http://schemas.microsoft.com/office/word/2012/wordml" xmlns:w16se="http://schemas.microsoft.com/office/word/2015/wordml/symex" xmlns:wpg="http://schemas.microsoft.com/office/word/2010/wordprocessingGroup" xmlns:wpi="http://schemas.microsoft.com/office/word/2010/wordprocessingInk" xmlns:wne="http://schemas.microsoft.com/office/word/2006/wordml" xmlns:wps="http://schemas.microsoft.com/office/word/2010/wordprocessingShape" mc:Ignorable="w14 w15 w16se wp14">
   <w:body>
     <w:p>
       <w:r>
@@ -145,7 +145,15 @@
         </w:numPr>
       </w:pPr>
       <w:r>
-        <w:t>Player (1/2 alternate) picks gravity direction (UP, DOWN, LEFT, RIGHT)</w:t>
+        <w:t xml:space="preserve">Player (1/2 alternate) picks gravity direction (UP, DOWN, LEFT, </w:t>
+      </w:r>
+      <w:proofErr w:type="gramStart"/>
+      <w:r>
+        <w:t>RIGHT</w:t>
+      </w:r>
+      <w:proofErr w:type="gramEnd"/>
+      <w:r>
+        <w:t>)</w:t>
       </w:r>
       <w:r>
         <w:t xml:space="preserve"> via the direction buttons or arrow keys on the keyboard,</w:t>
@@ -172,18 +180,7 @@
         </w:numPr>
       </w:pPr>
       <w:r>
-        <w:t xml:space="preserve">GameController shifts all markers in gravity </w:t>
-      </w:r>
-      <w:proofErr w:type="gramStart"/>
-      <w:r>
-        <w:t>direction</w:t>
-      </w:r>
-      <w:r>
-        <w:t>, or</w:t>
-      </w:r>
-      <w:proofErr w:type="gramEnd"/>
-      <w:r>
-        <w:t xml:space="preserve"> executes the game change.</w:t>
+        <w:t>If the player takes too long, the GameController picks a random shift direction.</w:t>
       </w:r>
     </w:p>
     <w:p>
@@ -195,6 +192,21 @@
         </w:numPr>
       </w:pPr>
       <w:r>
+        <w:t>GameController shifts all markers in gravity direction</w:t>
+      </w:r>
+      <w:r>
+        <w:t>, or executes the game change.</w:t>
+      </w:r>
+    </w:p>
+    <w:p>
+      <w:pPr>
+        <w:pStyle w:val="ListParagraph"/>
+        <w:numPr>
+          <w:ilvl w:val="0"/>
+          <w:numId w:val="3"/>
+        </w:numPr>
+      </w:pPr>
+      <w:r>
         <w:t>Check:</w:t>
       </w:r>
     </w:p>
@@ -384,13 +396,8 @@
       <w:pPr>
         <w:ind w:firstLine="720"/>
       </w:pPr>
-      <w:proofErr w:type="spellStart"/>
-      <w:r>
-        <w:t>GameController</w:t>
-      </w:r>
-      <w:proofErr w:type="spellEnd"/>
-      <w:r>
-        <w:t xml:space="preserve"> Model in XML.</w:t>
+      <w:r>
+        <w:t>GameController Model in XML.</w:t>
       </w:r>
     </w:p>
     <w:p>
@@ -450,22 +457,30 @@
           <w:b/>
           <w:bCs/>
         </w:rPr>
-        <w:lastRenderedPageBreak/>
         <w:t>Output</w:t>
       </w:r>
     </w:p>
     <w:p>
       <w:r>
-        <w:t xml:space="preserve">The board and the </w:t>
-      </w:r>
-      <w:r>
-        <w:t>message, both within the main form.</w:t>
+        <w:t xml:space="preserve">The board, the </w:t>
+      </w:r>
+      <w:r>
+        <w:t>message</w:t>
+      </w:r>
+      <w:r>
+        <w:t xml:space="preserve"> console, the progress bar (current player’s think time), and the game time label (how long the current game has been played), all</w:t>
+      </w:r>
+      <w:r>
+        <w:t xml:space="preserve"> within the main form.</w:t>
       </w:r>
       <w:r>
         <w:t xml:space="preserve"> </w:t>
       </w:r>
       <w:r>
         <w:t>Errors are displayed with separate alert windows.</w:t>
+      </w:r>
+      <w:r>
+        <w:t xml:space="preserve"> </w:t>
       </w:r>
     </w:p>
     <w:p>
@@ -615,6 +630,8 @@
       <w:r>
         <w:t>“Quitting Game…”</w:t>
       </w:r>
+      <w:bookmarkStart w:id="0" w:name="_GoBack"/>
+      <w:bookmarkEnd w:id="0"/>
     </w:p>
     <w:p/>
     <w:p>
@@ -702,6 +719,7 @@
       <w:r>
         <w:rPr>
           <w:noProof/>
+          <w:lang w:eastAsia="en-US"/>
         </w:rPr>
         <w:drawing>
           <wp:inline distT="0" distB="0" distL="0" distR="0" wp14:anchorId="1B4C4843" wp14:editId="71D0B32D">
@@ -759,7 +777,6 @@
     <w:p/>
     <w:p>
       <w:r>
-        <w:lastRenderedPageBreak/>
         <w:t>Activity Diagram</w:t>
       </w:r>
     </w:p>
@@ -767,6 +784,7 @@
       <w:r>
         <w:rPr>
           <w:noProof/>
+          <w:lang w:eastAsia="en-US"/>
         </w:rPr>
         <w:drawing>
           <wp:inline distT="0" distB="0" distL="0" distR="0" wp14:anchorId="799BFAD2" wp14:editId="3D37947C">
@@ -825,7 +843,6 @@
     <w:p/>
     <w:p>
       <w:r>
-        <w:lastRenderedPageBreak/>
         <w:t>Data Flow Diagram</w:t>
       </w:r>
     </w:p>
@@ -838,6 +855,7 @@
       <w:r>
         <w:rPr>
           <w:noProof/>
+          <w:lang w:eastAsia="en-US"/>
         </w:rPr>
         <w:drawing>
           <wp:inline distT="0" distB="0" distL="0" distR="0" wp14:anchorId="79902590" wp14:editId="0D8BB44B">
@@ -987,10 +1005,7 @@
           <w:tab w:val="left" w:pos="3911"/>
         </w:tabs>
       </w:pPr>
-      <w:bookmarkStart w:id="0" w:name="_GoBack"/>
-      <w:bookmarkEnd w:id="0"/>
-      <w:r>
-        <w:lastRenderedPageBreak/>
+      <w:r>
         <w:t>GUI Wireframe</w:t>
       </w:r>
     </w:p>
@@ -1010,6 +1025,7 @@
       <w:r>
         <w:rPr>
           <w:noProof/>
+          <w:lang w:eastAsia="en-US"/>
         </w:rPr>
         <w:drawing>
           <wp:inline distT="0" distB="0" distL="0" distR="0" wp14:anchorId="1B8879B0" wp14:editId="30916689">
@@ -1067,7 +1083,7 @@
 </file>
 
 <file path=word/endnotes.xml><?xml version="1.0" encoding="utf-8"?>
-<w:endnotes xmlns:wpc="http://schemas.microsoft.com/office/word/2010/wordprocessingCanvas" xmlns:cx="http://schemas.microsoft.com/office/drawing/2014/chartex" xmlns:cx1="http://schemas.microsoft.com/office/drawing/2015/9/8/chartex" xmlns:cx2="http://schemas.microsoft.com/office/drawing/2015/10/21/chartex" xmlns:cx3="http://schemas.microsoft.com/office/drawing/2016/5/9/chartex" xmlns:cx4="http://schemas.microsoft.com/office/drawing/2016/5/10/chartex" xmlns:cx5="http://schemas.microsoft.com/office/drawing/2016/5/11/chartex" xmlns:cx6="http://schemas.microsoft.com/office/drawing/2016/5/12/chartex" xmlns:cx7="http://schemas.microsoft.com/office/drawing/2016/5/13/chartex" xmlns:cx8="http://schemas.microsoft.com/office/drawing/2016/5/14/chartex" xmlns:mc="http://schemas.openxmlformats.org/markup-compatibility/2006" xmlns:aink="http://schemas.microsoft.com/office/drawing/2016/ink" xmlns:am3d="http://schemas.microsoft.com/office/drawing/2017/model3d" xmlns:o="urn:schemas-microsoft-com:office:office" xmlns:r="http://schemas.openxmlformats.org/officeDocument/2006/relationships" xmlns:m="http://schemas.openxmlformats.org/officeDocument/2006/math" xmlns:v="urn:schemas-microsoft-com:vml" xmlns:wp14="http://schemas.microsoft.com/office/word/2010/wordprocessingDrawing" xmlns:wp="http://schemas.openxmlformats.org/drawingml/2006/wordprocessingDrawing" xmlns:w10="urn:schemas-microsoft-com:office:word" xmlns:w="http://schemas.openxmlformats.org/wordprocessingml/2006/main" xmlns:w14="http://schemas.microsoft.com/office/word/2010/wordml" xmlns:w15="http://schemas.microsoft.com/office/word/2012/wordml" xmlns:w16cid="http://schemas.microsoft.com/office/word/2016/wordml/cid" xmlns:w16se="http://schemas.microsoft.com/office/word/2015/wordml/symex" xmlns:wpg="http://schemas.microsoft.com/office/word/2010/wordprocessingGroup" xmlns:wpi="http://schemas.microsoft.com/office/word/2010/wordprocessingInk" xmlns:wne="http://schemas.microsoft.com/office/word/2006/wordml" xmlns:wps="http://schemas.microsoft.com/office/word/2010/wordprocessingShape" mc:Ignorable="w14 w15 w16se w16cid wp14">
+<w:endnotes xmlns:wpc="http://schemas.microsoft.com/office/word/2010/wordprocessingCanvas" xmlns:cx="http://schemas.microsoft.com/office/drawing/2014/chartex" xmlns:cx1="http://schemas.microsoft.com/office/drawing/2015/9/8/chartex" xmlns:mc="http://schemas.openxmlformats.org/markup-compatibility/2006" xmlns:o="urn:schemas-microsoft-com:office:office" xmlns:r="http://schemas.openxmlformats.org/officeDocument/2006/relationships" xmlns:m="http://schemas.openxmlformats.org/officeDocument/2006/math" xmlns:v="urn:schemas-microsoft-com:vml" xmlns:wp14="http://schemas.microsoft.com/office/word/2010/wordprocessingDrawing" xmlns:wp="http://schemas.openxmlformats.org/drawingml/2006/wordprocessingDrawing" xmlns:w10="urn:schemas-microsoft-com:office:word" xmlns:w="http://schemas.openxmlformats.org/wordprocessingml/2006/main" xmlns:w14="http://schemas.microsoft.com/office/word/2010/wordml" xmlns:w15="http://schemas.microsoft.com/office/word/2012/wordml" xmlns:w16se="http://schemas.microsoft.com/office/word/2015/wordml/symex" xmlns:wpg="http://schemas.microsoft.com/office/word/2010/wordprocessingGroup" xmlns:wpi="http://schemas.microsoft.com/office/word/2010/wordprocessingInk" xmlns:wne="http://schemas.microsoft.com/office/word/2006/wordml" xmlns:wps="http://schemas.microsoft.com/office/word/2010/wordprocessingShape" mc:Ignorable="w14 w15 w16se wp14">
   <w:endnote w:type="separator" w:id="-1">
     <w:p>
       <w:r>
@@ -1086,7 +1102,7 @@
 </file>
 
 <file path=word/footnotes.xml><?xml version="1.0" encoding="utf-8"?>
-<w:footnotes xmlns:wpc="http://schemas.microsoft.com/office/word/2010/wordprocessingCanvas" xmlns:cx="http://schemas.microsoft.com/office/drawing/2014/chartex" xmlns:cx1="http://schemas.microsoft.com/office/drawing/2015/9/8/chartex" xmlns:cx2="http://schemas.microsoft.com/office/drawing/2015/10/21/chartex" xmlns:cx3="http://schemas.microsoft.com/office/drawing/2016/5/9/chartex" xmlns:cx4="http://schemas.microsoft.com/office/drawing/2016/5/10/chartex" xmlns:cx5="http://schemas.microsoft.com/office/drawing/2016/5/11/chartex" xmlns:cx6="http://schemas.microsoft.com/office/drawing/2016/5/12/chartex" xmlns:cx7="http://schemas.microsoft.com/office/drawing/2016/5/13/chartex" xmlns:cx8="http://schemas.microsoft.com/office/drawing/2016/5/14/chartex" xmlns:mc="http://schemas.openxmlformats.org/markup-compatibility/2006" xmlns:aink="http://schemas.microsoft.com/office/drawing/2016/ink" xmlns:am3d="http://schemas.microsoft.com/office/drawing/2017/model3d" xmlns:o="urn:schemas-microsoft-com:office:office" xmlns:r="http://schemas.openxmlformats.org/officeDocument/2006/relationships" xmlns:m="http://schemas.openxmlformats.org/officeDocument/2006/math" xmlns:v="urn:schemas-microsoft-com:vml" xmlns:wp14="http://schemas.microsoft.com/office/word/2010/wordprocessingDrawing" xmlns:wp="http://schemas.openxmlformats.org/drawingml/2006/wordprocessingDrawing" xmlns:w10="urn:schemas-microsoft-com:office:word" xmlns:w="http://schemas.openxmlformats.org/wordprocessingml/2006/main" xmlns:w14="http://schemas.microsoft.com/office/word/2010/wordml" xmlns:w15="http://schemas.microsoft.com/office/word/2012/wordml" xmlns:w16cid="http://schemas.microsoft.com/office/word/2016/wordml/cid" xmlns:w16se="http://schemas.microsoft.com/office/word/2015/wordml/symex" xmlns:wpg="http://schemas.microsoft.com/office/word/2010/wordprocessingGroup" xmlns:wpi="http://schemas.microsoft.com/office/word/2010/wordprocessingInk" xmlns:wne="http://schemas.microsoft.com/office/word/2006/wordml" xmlns:wps="http://schemas.microsoft.com/office/word/2010/wordprocessingShape" mc:Ignorable="w14 w15 w16se w16cid wp14">
+<w:footnotes xmlns:wpc="http://schemas.microsoft.com/office/word/2010/wordprocessingCanvas" xmlns:cx="http://schemas.microsoft.com/office/drawing/2014/chartex" xmlns:cx1="http://schemas.microsoft.com/office/drawing/2015/9/8/chartex" xmlns:mc="http://schemas.openxmlformats.org/markup-compatibility/2006" xmlns:o="urn:schemas-microsoft-com:office:office" xmlns:r="http://schemas.openxmlformats.org/officeDocument/2006/relationships" xmlns:m="http://schemas.openxmlformats.org/officeDocument/2006/math" xmlns:v="urn:schemas-microsoft-com:vml" xmlns:wp14="http://schemas.microsoft.com/office/word/2010/wordprocessingDrawing" xmlns:wp="http://schemas.openxmlformats.org/drawingml/2006/wordprocessingDrawing" xmlns:w10="urn:schemas-microsoft-com:office:word" xmlns:w="http://schemas.openxmlformats.org/wordprocessingml/2006/main" xmlns:w14="http://schemas.microsoft.com/office/word/2010/wordml" xmlns:w15="http://schemas.microsoft.com/office/word/2012/wordml" xmlns:w16se="http://schemas.microsoft.com/office/word/2015/wordml/symex" xmlns:wpg="http://schemas.microsoft.com/office/word/2010/wordprocessingGroup" xmlns:wpi="http://schemas.microsoft.com/office/word/2010/wordprocessingInk" xmlns:wne="http://schemas.microsoft.com/office/word/2006/wordml" xmlns:wps="http://schemas.microsoft.com/office/word/2010/wordprocessingShape" mc:Ignorable="w14 w15 w16se wp14">
   <w:footnote w:type="separator" w:id="-1">
     <w:p>
       <w:r>
@@ -1105,7 +1121,7 @@
 </file>
 
 <file path=word/header1.xml><?xml version="1.0" encoding="utf-8"?>
-<w:hdr xmlns:wpc="http://schemas.microsoft.com/office/word/2010/wordprocessingCanvas" xmlns:cx="http://schemas.microsoft.com/office/drawing/2014/chartex" xmlns:cx1="http://schemas.microsoft.com/office/drawing/2015/9/8/chartex" xmlns:cx2="http://schemas.microsoft.com/office/drawing/2015/10/21/chartex" xmlns:cx3="http://schemas.microsoft.com/office/drawing/2016/5/9/chartex" xmlns:cx4="http://schemas.microsoft.com/office/drawing/2016/5/10/chartex" xmlns:cx5="http://schemas.microsoft.com/office/drawing/2016/5/11/chartex" xmlns:cx6="http://schemas.microsoft.com/office/drawing/2016/5/12/chartex" xmlns:cx7="http://schemas.microsoft.com/office/drawing/2016/5/13/chartex" xmlns:cx8="http://schemas.microsoft.com/office/drawing/2016/5/14/chartex" xmlns:mc="http://schemas.openxmlformats.org/markup-compatibility/2006" xmlns:aink="http://schemas.microsoft.com/office/drawing/2016/ink" xmlns:am3d="http://schemas.microsoft.com/office/drawing/2017/model3d" xmlns:o="urn:schemas-microsoft-com:office:office" xmlns:r="http://schemas.openxmlformats.org/officeDocument/2006/relationships" xmlns:m="http://schemas.openxmlformats.org/officeDocument/2006/math" xmlns:v="urn:schemas-microsoft-com:vml" xmlns:wp14="http://schemas.microsoft.com/office/word/2010/wordprocessingDrawing" xmlns:wp="http://schemas.openxmlformats.org/drawingml/2006/wordprocessingDrawing" xmlns:w10="urn:schemas-microsoft-com:office:word" xmlns:w="http://schemas.openxmlformats.org/wordprocessingml/2006/main" xmlns:w14="http://schemas.microsoft.com/office/word/2010/wordml" xmlns:w15="http://schemas.microsoft.com/office/word/2012/wordml" xmlns:w16cid="http://schemas.microsoft.com/office/word/2016/wordml/cid" xmlns:w16se="http://schemas.microsoft.com/office/word/2015/wordml/symex" xmlns:wpg="http://schemas.microsoft.com/office/word/2010/wordprocessingGroup" xmlns:wpi="http://schemas.microsoft.com/office/word/2010/wordprocessingInk" xmlns:wne="http://schemas.microsoft.com/office/word/2006/wordml" xmlns:wps="http://schemas.microsoft.com/office/word/2010/wordprocessingShape" mc:Ignorable="w14 w15 w16se w16cid wp14">
+<w:hdr xmlns:wpc="http://schemas.microsoft.com/office/word/2010/wordprocessingCanvas" xmlns:cx="http://schemas.microsoft.com/office/drawing/2014/chartex" xmlns:cx1="http://schemas.microsoft.com/office/drawing/2015/9/8/chartex" xmlns:mc="http://schemas.openxmlformats.org/markup-compatibility/2006" xmlns:o="urn:schemas-microsoft-com:office:office" xmlns:r="http://schemas.openxmlformats.org/officeDocument/2006/relationships" xmlns:m="http://schemas.openxmlformats.org/officeDocument/2006/math" xmlns:v="urn:schemas-microsoft-com:vml" xmlns:wp14="http://schemas.microsoft.com/office/word/2010/wordprocessingDrawing" xmlns:wp="http://schemas.openxmlformats.org/drawingml/2006/wordprocessingDrawing" xmlns:w10="urn:schemas-microsoft-com:office:word" xmlns:w="http://schemas.openxmlformats.org/wordprocessingml/2006/main" xmlns:w14="http://schemas.microsoft.com/office/word/2010/wordml" xmlns:w15="http://schemas.microsoft.com/office/word/2012/wordml" xmlns:w16se="http://schemas.microsoft.com/office/word/2015/wordml/symex" xmlns:wpg="http://schemas.microsoft.com/office/word/2010/wordprocessingGroup" xmlns:wpi="http://schemas.microsoft.com/office/word/2010/wordprocessingInk" xmlns:wne="http://schemas.microsoft.com/office/word/2006/wordml" xmlns:wps="http://schemas.microsoft.com/office/word/2010/wordprocessingShape" mc:Ignorable="w14 w15 w16se wp14">
   <w:sdt>
     <w:sdtPr>
       <w:rPr>
@@ -1162,7 +1178,7 @@
 </file>
 
 <file path=word/header2.xml><?xml version="1.0" encoding="utf-8"?>
-<w:hdr xmlns:wpc="http://schemas.microsoft.com/office/word/2010/wordprocessingCanvas" xmlns:cx="http://schemas.microsoft.com/office/drawing/2014/chartex" xmlns:cx1="http://schemas.microsoft.com/office/drawing/2015/9/8/chartex" xmlns:cx2="http://schemas.microsoft.com/office/drawing/2015/10/21/chartex" xmlns:cx3="http://schemas.microsoft.com/office/drawing/2016/5/9/chartex" xmlns:cx4="http://schemas.microsoft.com/office/drawing/2016/5/10/chartex" xmlns:cx5="http://schemas.microsoft.com/office/drawing/2016/5/11/chartex" xmlns:cx6="http://schemas.microsoft.com/office/drawing/2016/5/12/chartex" xmlns:cx7="http://schemas.microsoft.com/office/drawing/2016/5/13/chartex" xmlns:cx8="http://schemas.microsoft.com/office/drawing/2016/5/14/chartex" xmlns:mc="http://schemas.openxmlformats.org/markup-compatibility/2006" xmlns:aink="http://schemas.microsoft.com/office/drawing/2016/ink" xmlns:am3d="http://schemas.microsoft.com/office/drawing/2017/model3d" xmlns:o="urn:schemas-microsoft-com:office:office" xmlns:r="http://schemas.openxmlformats.org/officeDocument/2006/relationships" xmlns:m="http://schemas.openxmlformats.org/officeDocument/2006/math" xmlns:v="urn:schemas-microsoft-com:vml" xmlns:wp14="http://schemas.microsoft.com/office/word/2010/wordprocessingDrawing" xmlns:wp="http://schemas.openxmlformats.org/drawingml/2006/wordprocessingDrawing" xmlns:w10="urn:schemas-microsoft-com:office:word" xmlns:w="http://schemas.openxmlformats.org/wordprocessingml/2006/main" xmlns:w14="http://schemas.microsoft.com/office/word/2010/wordml" xmlns:w15="http://schemas.microsoft.com/office/word/2012/wordml" xmlns:w16cid="http://schemas.microsoft.com/office/word/2016/wordml/cid" xmlns:w16se="http://schemas.microsoft.com/office/word/2015/wordml/symex" xmlns:wpg="http://schemas.microsoft.com/office/word/2010/wordprocessingGroup" xmlns:wpi="http://schemas.microsoft.com/office/word/2010/wordprocessingInk" xmlns:wne="http://schemas.microsoft.com/office/word/2006/wordml" xmlns:wps="http://schemas.microsoft.com/office/word/2010/wordprocessingShape" mc:Ignorable="w14 w15 w16se w16cid wp14">
+<w:hdr xmlns:wpc="http://schemas.microsoft.com/office/word/2010/wordprocessingCanvas" xmlns:cx="http://schemas.microsoft.com/office/drawing/2014/chartex" xmlns:cx1="http://schemas.microsoft.com/office/drawing/2015/9/8/chartex" xmlns:mc="http://schemas.openxmlformats.org/markup-compatibility/2006" xmlns:o="urn:schemas-microsoft-com:office:office" xmlns:r="http://schemas.openxmlformats.org/officeDocument/2006/relationships" xmlns:m="http://schemas.openxmlformats.org/officeDocument/2006/math" xmlns:v="urn:schemas-microsoft-com:vml" xmlns:wp14="http://schemas.microsoft.com/office/word/2010/wordprocessingDrawing" xmlns:wp="http://schemas.openxmlformats.org/drawingml/2006/wordprocessingDrawing" xmlns:w10="urn:schemas-microsoft-com:office:word" xmlns:w="http://schemas.openxmlformats.org/wordprocessingml/2006/main" xmlns:w14="http://schemas.microsoft.com/office/word/2010/wordml" xmlns:w15="http://schemas.microsoft.com/office/word/2012/wordml" xmlns:w16se="http://schemas.microsoft.com/office/word/2015/wordml/symex" xmlns:wpg="http://schemas.microsoft.com/office/word/2010/wordprocessingGroup" xmlns:wpi="http://schemas.microsoft.com/office/word/2010/wordprocessingInk" xmlns:wne="http://schemas.microsoft.com/office/word/2006/wordml" xmlns:wps="http://schemas.microsoft.com/office/word/2010/wordprocessingShape" mc:Ignorable="w14 w15 w16se wp14">
   <w:sdt>
     <w:sdtPr>
       <w:rPr>
@@ -1217,7 +1233,7 @@
             <w:rStyle w:val="PageNumber"/>
             <w:noProof/>
           </w:rPr>
-          <w:t>1</w:t>
+          <w:t>3</w:t>
         </w:r>
         <w:r>
           <w:rPr>
@@ -1238,7 +1254,7 @@
 </file>
 
 <file path=word/numbering.xml><?xml version="1.0" encoding="utf-8"?>
-<w:numbering xmlns:wpc="http://schemas.microsoft.com/office/word/2010/wordprocessingCanvas" xmlns:cx="http://schemas.microsoft.com/office/drawing/2014/chartex" xmlns:cx1="http://schemas.microsoft.com/office/drawing/2015/9/8/chartex" xmlns:cx2="http://schemas.microsoft.com/office/drawing/2015/10/21/chartex" xmlns:cx3="http://schemas.microsoft.com/office/drawing/2016/5/9/chartex" xmlns:cx4="http://schemas.microsoft.com/office/drawing/2016/5/10/chartex" xmlns:cx5="http://schemas.microsoft.com/office/drawing/2016/5/11/chartex" xmlns:cx6="http://schemas.microsoft.com/office/drawing/2016/5/12/chartex" xmlns:cx7="http://schemas.microsoft.com/office/drawing/2016/5/13/chartex" xmlns:cx8="http://schemas.microsoft.com/office/drawing/2016/5/14/chartex" xmlns:mc="http://schemas.openxmlformats.org/markup-compatibility/2006" xmlns:aink="http://schemas.microsoft.com/office/drawing/2016/ink" xmlns:am3d="http://schemas.microsoft.com/office/drawing/2017/model3d" xmlns:o="urn:schemas-microsoft-com:office:office" xmlns:r="http://schemas.openxmlformats.org/officeDocument/2006/relationships" xmlns:m="http://schemas.openxmlformats.org/officeDocument/2006/math" xmlns:v="urn:schemas-microsoft-com:vml" xmlns:wp14="http://schemas.microsoft.com/office/word/2010/wordprocessingDrawing" xmlns:wp="http://schemas.openxmlformats.org/drawingml/2006/wordprocessingDrawing" xmlns:w10="urn:schemas-microsoft-com:office:word" xmlns:w="http://schemas.openxmlformats.org/wordprocessingml/2006/main" xmlns:w14="http://schemas.microsoft.com/office/word/2010/wordml" xmlns:w15="http://schemas.microsoft.com/office/word/2012/wordml" xmlns:w16cid="http://schemas.microsoft.com/office/word/2016/wordml/cid" xmlns:w16se="http://schemas.microsoft.com/office/word/2015/wordml/symex" xmlns:wpg="http://schemas.microsoft.com/office/word/2010/wordprocessingGroup" xmlns:wpi="http://schemas.microsoft.com/office/word/2010/wordprocessingInk" xmlns:wne="http://schemas.microsoft.com/office/word/2006/wordml" xmlns:wps="http://schemas.microsoft.com/office/word/2010/wordprocessingShape" mc:Ignorable="w14 w15 w16se w16cid wp14">
+<w:numbering xmlns:wpc="http://schemas.microsoft.com/office/word/2010/wordprocessingCanvas" xmlns:cx="http://schemas.microsoft.com/office/drawing/2014/chartex" xmlns:cx1="http://schemas.microsoft.com/office/drawing/2015/9/8/chartex" xmlns:mc="http://schemas.openxmlformats.org/markup-compatibility/2006" xmlns:o="urn:schemas-microsoft-com:office:office" xmlns:r="http://schemas.openxmlformats.org/officeDocument/2006/relationships" xmlns:m="http://schemas.openxmlformats.org/officeDocument/2006/math" xmlns:v="urn:schemas-microsoft-com:vml" xmlns:wp14="http://schemas.microsoft.com/office/word/2010/wordprocessingDrawing" xmlns:wp="http://schemas.openxmlformats.org/drawingml/2006/wordprocessingDrawing" xmlns:w10="urn:schemas-microsoft-com:office:word" xmlns:w="http://schemas.openxmlformats.org/wordprocessingml/2006/main" xmlns:w14="http://schemas.microsoft.com/office/word/2010/wordml" xmlns:w15="http://schemas.microsoft.com/office/word/2012/wordml" xmlns:w16se="http://schemas.microsoft.com/office/word/2015/wordml/symex" xmlns:wpg="http://schemas.microsoft.com/office/word/2010/wordprocessingGroup" xmlns:wpi="http://schemas.microsoft.com/office/word/2010/wordprocessingInk" xmlns:wne="http://schemas.microsoft.com/office/word/2006/wordml" xmlns:wps="http://schemas.microsoft.com/office/word/2010/wordprocessingShape" mc:Ignorable="w14 w15 w16se wp14">
   <w:abstractNum w:abstractNumId="0" w15:restartNumberingAfterBreak="0">
     <w:nsid w:val="0C7C32B3"/>
     <w:multiLevelType w:val="hybridMultilevel"/>
@@ -1700,7 +1716,7 @@
 </file>
 
 <file path=word/styles.xml><?xml version="1.0" encoding="utf-8"?>
-<w:styles xmlns:mc="http://schemas.openxmlformats.org/markup-compatibility/2006" xmlns:r="http://schemas.openxmlformats.org/officeDocument/2006/relationships" xmlns:w="http://schemas.openxmlformats.org/wordprocessingml/2006/main" xmlns:w14="http://schemas.microsoft.com/office/word/2010/wordml" xmlns:w15="http://schemas.microsoft.com/office/word/2012/wordml" xmlns:w16cid="http://schemas.microsoft.com/office/word/2016/wordml/cid" xmlns:w16se="http://schemas.microsoft.com/office/word/2015/wordml/symex" mc:Ignorable="w14 w15 w16se w16cid">
+<w:styles xmlns:mc="http://schemas.openxmlformats.org/markup-compatibility/2006" xmlns:r="http://schemas.openxmlformats.org/officeDocument/2006/relationships" xmlns:w="http://schemas.openxmlformats.org/wordprocessingml/2006/main" xmlns:w14="http://schemas.microsoft.com/office/word/2010/wordml" xmlns:w15="http://schemas.microsoft.com/office/word/2012/wordml" xmlns:w16se="http://schemas.microsoft.com/office/word/2015/wordml/symex" mc:Ignorable="w14 w15 w16se">
   <w:docDefaults>
     <w:rPrDefault>
       <w:rPr>
@@ -1712,7 +1728,7 @@
     </w:rPrDefault>
     <w:pPrDefault/>
   </w:docDefaults>
-  <w:latentStyles w:defLockedState="0" w:defUIPriority="99" w:defSemiHidden="0" w:defUnhideWhenUsed="0" w:defQFormat="0" w:count="375">
+  <w:latentStyles w:defLockedState="0" w:defUIPriority="99" w:defSemiHidden="0" w:defUnhideWhenUsed="0" w:defQFormat="0" w:count="371">
     <w:lsdException w:name="Normal" w:uiPriority="0" w:qFormat="1"/>
     <w:lsdException w:name="heading 1" w:uiPriority="9" w:qFormat="1"/>
     <w:lsdException w:name="heading 2" w:semiHidden="1" w:uiPriority="9" w:unhideWhenUsed="1" w:qFormat="1"/>
@@ -2084,10 +2100,6 @@
     <w:lsdException w:name="List Table 5 Dark Accent 6" w:uiPriority="50"/>
     <w:lsdException w:name="List Table 6 Colorful Accent 6" w:uiPriority="51"/>
     <w:lsdException w:name="List Table 7 Colorful Accent 6" w:uiPriority="52"/>
-    <w:lsdException w:name="Mention" w:semiHidden="1" w:unhideWhenUsed="1"/>
-    <w:lsdException w:name="Smart Hyperlink" w:semiHidden="1" w:unhideWhenUsed="1"/>
-    <w:lsdException w:name="Hashtag" w:semiHidden="1" w:unhideWhenUsed="1"/>
-    <w:lsdException w:name="Unresolved Mention" w:semiHidden="1" w:unhideWhenUsed="1"/>
   </w:latentStyles>
   <w:style w:type="paragraph" w:default="1" w:styleId="Normal">
     <w:name w:val="Normal"/>

</xml_diff>